<commit_message>
sá., 11 de jun. de 2022  8:33:16 2022-06-12 CREAMOS CONTROLADOR GENERICO
</commit_message>
<xml_diff>
--- a/ChuletaMicroservicios.docx
+++ b/ChuletaMicroservicios.docx
@@ -352,12 +352,7 @@
       </w:pPr>
       <w:r>
         <w:rPr>
-          <w:rFonts w:eastAsia="NSimSun" w:cs="Arial"/>
-          <w:color w:val="auto"/>
-          <w:kern w:val="2"/>
-          <w:sz w:val="24"/>
-          <w:szCs w:val="24"/>
-          <w:lang w:val="es-ES" w:eastAsia="zh-CN" w:bidi="hi-IN"/>
+          <w:shd w:fill="E8F2FE" w:val="clear"/>
         </w:rPr>
       </w:r>
     </w:p>
@@ -538,12 +533,9 @@
       </w:pPr>
       <w:r>
         <w:rPr>
-          <w:rFonts w:eastAsia="NSimSun" w:cs="Arial"/>
-          <w:color w:val="auto"/>
-          <w:kern w:val="2"/>
-          <w:sz w:val="24"/>
-          <w:szCs w:val="24"/>
-          <w:lang w:val="es-ES" w:eastAsia="zh-CN" w:bidi="hi-IN"/>
+          <w:rFonts w:ascii="Courier New" w:hAnsi="Courier New"/>
+          <w:color w:val="000000"/>
+          <w:shd w:fill="E8F2FE" w:val="clear"/>
         </w:rPr>
       </w:r>
     </w:p>
@@ -614,12 +606,9 @@
       </w:pPr>
       <w:r>
         <w:rPr>
-          <w:rFonts w:eastAsia="NSimSun" w:cs="Arial"/>
-          <w:color w:val="auto"/>
-          <w:kern w:val="2"/>
-          <w:sz w:val="24"/>
-          <w:szCs w:val="24"/>
-          <w:lang w:val="es-ES" w:eastAsia="zh-CN" w:bidi="hi-IN"/>
+          <w:rFonts w:ascii="Courier New" w:hAnsi="Courier New"/>
+          <w:color w:val="000000"/>
+          <w:shd w:fill="E8F2FE" w:val="clear"/>
         </w:rPr>
       </w:r>
     </w:p>
@@ -690,34 +679,28 @@
       </w:pPr>
       <w:r>
         <w:rPr>
-          <w:rFonts w:eastAsia="NSimSun" w:cs="Arial"/>
-          <w:color w:val="auto"/>
-          <w:kern w:val="2"/>
-          <w:sz w:val="24"/>
-          <w:szCs w:val="24"/>
-          <w:lang w:val="es-ES" w:eastAsia="zh-CN" w:bidi="hi-IN"/>
-        </w:rPr>
-      </w:r>
-    </w:p>
-    <w:p>
-      <w:pPr>
-        <w:pStyle w:val="Normal"/>
-        <w:bidi w:val="0"/>
-        <w:jc w:val="left"/>
-        <w:rPr>
-          <w:rFonts w:ascii="Courier New" w:hAnsi="Courier New"/>
-          <w:color w:val="000000"/>
-          <w:shd w:fill="E8F2FE" w:val="clear"/>
-        </w:rPr>
-      </w:pPr>
-      <w:r>
-        <w:rPr>
-          <w:rFonts w:eastAsia="NSimSun" w:cs="Arial"/>
-          <w:color w:val="auto"/>
-          <w:kern w:val="2"/>
-          <w:sz w:val="24"/>
-          <w:szCs w:val="24"/>
-          <w:lang w:val="es-ES" w:eastAsia="zh-CN" w:bidi="hi-IN"/>
+          <w:rFonts w:ascii="Courier New" w:hAnsi="Courier New"/>
+          <w:color w:val="000000"/>
+          <w:shd w:fill="E8F2FE" w:val="clear"/>
+        </w:rPr>
+      </w:r>
+    </w:p>
+    <w:p>
+      <w:pPr>
+        <w:pStyle w:val="Normal"/>
+        <w:bidi w:val="0"/>
+        <w:jc w:val="left"/>
+        <w:rPr>
+          <w:rFonts w:ascii="Courier New" w:hAnsi="Courier New"/>
+          <w:color w:val="000000"/>
+          <w:shd w:fill="E8F2FE" w:val="clear"/>
+        </w:rPr>
+      </w:pPr>
+      <w:r>
+        <w:rPr>
+          <w:rFonts w:ascii="Courier New" w:hAnsi="Courier New"/>
+          <w:color w:val="000000"/>
+          <w:shd w:fill="E8F2FE" w:val="clear"/>
         </w:rPr>
         <w:drawing>
           <wp:anchor behindDoc="0" distT="0" distB="0" distL="0" distR="0" simplePos="0" locked="0" layoutInCell="0" allowOverlap="1" relativeHeight="5">
@@ -779,12 +762,9 @@
       </w:pPr>
       <w:r>
         <w:rPr>
-          <w:rFonts w:eastAsia="NSimSun" w:cs="Arial"/>
-          <w:color w:val="auto"/>
-          <w:kern w:val="2"/>
-          <w:sz w:val="24"/>
-          <w:szCs w:val="24"/>
-          <w:lang w:val="es-ES" w:eastAsia="zh-CN" w:bidi="hi-IN"/>
+          <w:rFonts w:ascii="Courier New" w:hAnsi="Courier New"/>
+          <w:color w:val="000000"/>
+          <w:shd w:fill="E8F2FE" w:val="clear"/>
         </w:rPr>
       </w:r>
     </w:p>
@@ -828,12 +808,9 @@
       </w:pPr>
       <w:r>
         <w:rPr>
-          <w:rFonts w:eastAsia="NSimSun" w:cs="Arial"/>
-          <w:color w:val="auto"/>
-          <w:kern w:val="2"/>
-          <w:sz w:val="24"/>
-          <w:szCs w:val="24"/>
-          <w:lang w:val="es-ES" w:eastAsia="zh-CN" w:bidi="hi-IN"/>
+          <w:rFonts w:ascii="Courier New" w:hAnsi="Courier New"/>
+          <w:color w:val="000000"/>
+          <w:shd w:fill="E8F2FE" w:val="clear"/>
         </w:rPr>
       </w:r>
     </w:p>
@@ -944,7 +921,1128 @@
           <w:shd w:fill="D4D4D4" w:val="clear"/>
           <w:lang w:val="es-ES" w:eastAsia="zh-CN" w:bidi="hi-IN"/>
         </w:rPr>
-        <w:t>ICommonService</w:t>
+        <w:t>IcommonService</w:t>
+      </w:r>
+    </w:p>
+    <w:p>
+      <w:pPr>
+        <w:pStyle w:val="Normal"/>
+        <w:bidi w:val="0"/>
+        <w:jc w:val="left"/>
+        <w:rPr>
+          <w:rFonts w:ascii="Courier New" w:hAnsi="Courier New" w:eastAsia="NSimSun" w:cs="Arial"/>
+          <w:color w:val="000000"/>
+          <w:kern w:val="2"/>
+          <w:sz w:val="24"/>
+          <w:szCs w:val="24"/>
+          <w:u w:val="single"/>
+          <w:shd w:fill="E8F2FE" w:val="clear"/>
+          <w:lang w:val="es-ES" w:eastAsia="zh-CN" w:bidi="hi-IN"/>
+        </w:rPr>
+      </w:pPr>
+      <w:r>
+        <w:rPr/>
+      </w:r>
+    </w:p>
+    <w:p>
+      <w:pPr>
+        <w:pStyle w:val="Normal"/>
+        <w:bidi w:val="0"/>
+        <w:jc w:val="left"/>
+        <w:rPr>
+          <w:rFonts w:ascii="Courier New" w:hAnsi="Courier New" w:eastAsia="NSimSun" w:cs="Arial"/>
+          <w:color w:val="000000"/>
+          <w:kern w:val="2"/>
+          <w:sz w:val="24"/>
+          <w:szCs w:val="24"/>
+          <w:u w:val="single"/>
+          <w:shd w:fill="E8F2FE" w:val="clear"/>
+          <w:lang w:val="es-ES" w:eastAsia="zh-CN" w:bidi="hi-IN"/>
+        </w:rPr>
+      </w:pPr>
+      <w:r>
+        <w:rPr>
+          <w:rFonts w:eastAsia="NSimSun" w:cs="Arial" w:ascii="Courier New" w:hAnsi="Courier New"/>
+          <w:color w:val="000000"/>
+          <w:kern w:val="2"/>
+          <w:sz w:val="24"/>
+          <w:szCs w:val="24"/>
+          <w:shd w:fill="D4D4D4" w:val="clear"/>
+          <w:lang w:val="es-ES" w:eastAsia="zh-CN" w:bidi="hi-IN"/>
+        </w:rPr>
+        <w:t xml:space="preserve">5-Creamos un controlador generico, para ello lo creamos en common-microservicios. No ponemos </w:t>
+      </w:r>
+      <w:r>
+        <w:rPr>
+          <w:rFonts w:eastAsia="NSimSun" w:cs="Arial" w:ascii="Courier New" w:hAnsi="Courier New"/>
+          <w:color w:val="000000"/>
+          <w:kern w:val="2"/>
+          <w:sz w:val="24"/>
+          <w:szCs w:val="24"/>
+          <w:u w:val="single"/>
+          <w:shd w:fill="D4D4D4" w:val="clear"/>
+          <w:lang w:val="es-ES" w:eastAsia="zh-CN" w:bidi="hi-IN"/>
+        </w:rPr>
+        <w:t>Restcontroller</w:t>
+      </w:r>
+      <w:r>
+        <w:rPr>
+          <w:rFonts w:eastAsia="NSimSun" w:cs="Arial" w:ascii="Courier New" w:hAnsi="Courier New"/>
+          <w:color w:val="000000"/>
+          <w:kern w:val="2"/>
+          <w:sz w:val="24"/>
+          <w:szCs w:val="24"/>
+          <w:shd w:fill="D4D4D4" w:val="clear"/>
+          <w:lang w:val="es-ES" w:eastAsia="zh-CN" w:bidi="hi-IN"/>
+        </w:rPr>
+        <w:t xml:space="preserve"> porque se va a heredar. Dejamos los metodos comunes,que son todos menos actualizar porque es el unico que tiene propiedades que no son comunes.</w:t>
+      </w:r>
+    </w:p>
+    <w:p>
+      <w:pPr>
+        <w:pStyle w:val="Normal"/>
+        <w:bidi w:val="0"/>
+        <w:jc w:val="left"/>
+        <w:rPr>
+          <w:rFonts w:ascii="Courier New" w:hAnsi="Courier New" w:eastAsia="NSimSun" w:cs="Arial"/>
+          <w:color w:val="000000"/>
+          <w:kern w:val="2"/>
+          <w:sz w:val="24"/>
+          <w:szCs w:val="24"/>
+          <w:u w:val="single"/>
+          <w:shd w:fill="E8F2FE" w:val="clear"/>
+          <w:lang w:val="es-ES" w:eastAsia="zh-CN" w:bidi="hi-IN"/>
+        </w:rPr>
+      </w:pPr>
+      <w:r>
+        <w:rPr>
+          <w:rFonts w:eastAsia="NSimSun" w:cs="Arial" w:ascii="Courier New" w:hAnsi="Courier New"/>
+          <w:color w:val="000000"/>
+          <w:kern w:val="2"/>
+          <w:sz w:val="24"/>
+          <w:szCs w:val="24"/>
+          <w:shd w:fill="D4D4D4" w:val="clear"/>
+          <w:lang w:val="es-ES" w:eastAsia="zh-CN" w:bidi="hi-IN"/>
+        </w:rPr>
+        <w:t>Como parametros de entrada tiene la Entidad E y el Servicio S, que a su vez tiene como parametro el Servicio S.</w:t>
+      </w:r>
+    </w:p>
+    <w:p>
+      <w:pPr>
+        <w:pStyle w:val="Normal"/>
+        <w:bidi w:val="0"/>
+        <w:jc w:val="left"/>
+        <w:rPr>
+          <w:u w:val="single"/>
+        </w:rPr>
+      </w:pPr>
+      <w:r>
+        <w:rPr>
+          <w:u w:val="single"/>
+        </w:rPr>
+      </w:r>
+    </w:p>
+    <w:p>
+      <w:pPr>
+        <w:pStyle w:val="Normal"/>
+        <w:bidi w:val="0"/>
+        <w:ind w:hanging="0"/>
+        <w:jc w:val="left"/>
+        <w:rPr>
+          <w:rFonts w:ascii="Courier New" w:hAnsi="Courier New" w:eastAsia="NSimSun" w:cs="Arial"/>
+          <w:color w:val="000000"/>
+          <w:kern w:val="2"/>
+          <w:sz w:val="24"/>
+          <w:szCs w:val="24"/>
+          <w:u w:val="single"/>
+          <w:shd w:fill="E8F2FE" w:val="clear"/>
+          <w:lang w:val="es-ES" w:eastAsia="zh-CN" w:bidi="hi-IN"/>
+        </w:rPr>
+      </w:pPr>
+      <w:r>
+        <w:rPr>
+          <w:rFonts w:eastAsia="NSimSun" w:cs="Arial" w:ascii="Courier New" w:hAnsi="Courier New"/>
+          <w:color w:val="3F7F5F"/>
+          <w:kern w:val="2"/>
+          <w:sz w:val="24"/>
+          <w:szCs w:val="24"/>
+          <w:shd w:fill="D4D4D4" w:val="clear"/>
+          <w:lang w:val="es-ES" w:eastAsia="zh-CN" w:bidi="hi-IN"/>
+        </w:rPr>
+        <w:t>//</w:t>
+      </w:r>
+      <w:r>
+        <w:rPr>
+          <w:rFonts w:ascii="Courier New" w:hAnsi="Courier New"/>
+          <w:color w:val="3F7F5F"/>
+          <w:sz w:val="24"/>
+          <w:u w:val="single"/>
+        </w:rPr>
+        <w:t>le</w:t>
+      </w:r>
+      <w:r>
+        <w:rPr>
+          <w:rFonts w:ascii="Courier New" w:hAnsi="Courier New"/>
+          <w:color w:val="3F7F5F"/>
+          <w:sz w:val="24"/>
+        </w:rPr>
+        <w:t xml:space="preserve"> </w:t>
+      </w:r>
+      <w:r>
+        <w:rPr>
+          <w:rFonts w:ascii="Courier New" w:hAnsi="Courier New"/>
+          <w:color w:val="3F7F5F"/>
+          <w:sz w:val="24"/>
+          <w:u w:val="single"/>
+        </w:rPr>
+        <w:t>entra</w:t>
+      </w:r>
+      <w:r>
+        <w:rPr>
+          <w:rFonts w:ascii="Courier New" w:hAnsi="Courier New"/>
+          <w:color w:val="3F7F5F"/>
+          <w:sz w:val="24"/>
+        </w:rPr>
+        <w:t xml:space="preserve"> </w:t>
+      </w:r>
+      <w:r>
+        <w:rPr>
+          <w:rFonts w:ascii="Courier New" w:hAnsi="Courier New"/>
+          <w:color w:val="3F7F5F"/>
+          <w:sz w:val="24"/>
+          <w:u w:val="single"/>
+        </w:rPr>
+        <w:t>una</w:t>
+      </w:r>
+      <w:r>
+        <w:rPr>
+          <w:rFonts w:ascii="Courier New" w:hAnsi="Courier New"/>
+          <w:color w:val="3F7F5F"/>
+          <w:sz w:val="24"/>
+        </w:rPr>
+        <w:t xml:space="preserve"> </w:t>
+      </w:r>
+      <w:r>
+        <w:rPr>
+          <w:rFonts w:ascii="Courier New" w:hAnsi="Courier New"/>
+          <w:color w:val="3F7F5F"/>
+          <w:sz w:val="24"/>
+          <w:u w:val="single"/>
+        </w:rPr>
+        <w:t>entidad</w:t>
+      </w:r>
+      <w:r>
+        <w:rPr>
+          <w:rFonts w:ascii="Courier New" w:hAnsi="Courier New"/>
+          <w:color w:val="3F7F5F"/>
+          <w:sz w:val="24"/>
+        </w:rPr>
+        <w:t xml:space="preserve"> E y </w:t>
+      </w:r>
+      <w:r>
+        <w:rPr>
+          <w:rFonts w:ascii="Courier New" w:hAnsi="Courier New"/>
+          <w:color w:val="3F7F5F"/>
+          <w:sz w:val="24"/>
+          <w:u w:val="single"/>
+        </w:rPr>
+        <w:t>un</w:t>
+      </w:r>
+      <w:r>
+        <w:rPr>
+          <w:rFonts w:ascii="Courier New" w:hAnsi="Courier New"/>
+          <w:color w:val="3F7F5F"/>
+          <w:sz w:val="24"/>
+        </w:rPr>
+        <w:t xml:space="preserve"> </w:t>
+      </w:r>
+      <w:r>
+        <w:rPr>
+          <w:rFonts w:ascii="Courier New" w:hAnsi="Courier New"/>
+          <w:color w:val="3F7F5F"/>
+          <w:sz w:val="24"/>
+          <w:u w:val="single"/>
+        </w:rPr>
+        <w:t>servicio</w:t>
+      </w:r>
+      <w:r>
+        <w:rPr>
+          <w:rFonts w:ascii="Courier New" w:hAnsi="Courier New"/>
+          <w:color w:val="3F7F5F"/>
+          <w:sz w:val="24"/>
+        </w:rPr>
+        <w:t xml:space="preserve"> S, </w:t>
+      </w:r>
+      <w:r>
+        <w:rPr>
+          <w:rFonts w:ascii="Courier New" w:hAnsi="Courier New"/>
+          <w:color w:val="3F7F5F"/>
+          <w:sz w:val="24"/>
+          <w:u w:val="single"/>
+        </w:rPr>
+        <w:t>este</w:t>
+      </w:r>
+      <w:r>
+        <w:rPr>
+          <w:rFonts w:ascii="Courier New" w:hAnsi="Courier New"/>
+          <w:color w:val="3F7F5F"/>
+          <w:sz w:val="24"/>
+        </w:rPr>
+        <w:t xml:space="preserve"> </w:t>
+      </w:r>
+      <w:r>
+        <w:rPr>
+          <w:rFonts w:ascii="Courier New" w:hAnsi="Courier New"/>
+          <w:color w:val="3F7F5F"/>
+          <w:sz w:val="24"/>
+          <w:u w:val="single"/>
+        </w:rPr>
+        <w:t>ultimo</w:t>
+      </w:r>
+      <w:r>
+        <w:rPr>
+          <w:rFonts w:ascii="Courier New" w:hAnsi="Courier New"/>
+          <w:color w:val="3F7F5F"/>
+          <w:sz w:val="24"/>
+        </w:rPr>
+        <w:t xml:space="preserve"> </w:t>
+      </w:r>
+      <w:r>
+        <w:rPr>
+          <w:rFonts w:ascii="Courier New" w:hAnsi="Courier New"/>
+          <w:color w:val="3F7F5F"/>
+          <w:sz w:val="24"/>
+          <w:u w:val="single"/>
+        </w:rPr>
+        <w:t>hereda</w:t>
+      </w:r>
+      <w:r>
+        <w:rPr>
+          <w:rFonts w:ascii="Courier New" w:hAnsi="Courier New"/>
+          <w:color w:val="3F7F5F"/>
+          <w:sz w:val="24"/>
+        </w:rPr>
+        <w:t xml:space="preserve"> </w:t>
+      </w:r>
+      <w:r>
+        <w:rPr>
+          <w:rFonts w:ascii="Courier New" w:hAnsi="Courier New"/>
+          <w:color w:val="3F7F5F"/>
+          <w:sz w:val="24"/>
+          <w:u w:val="single"/>
+        </w:rPr>
+        <w:t>de</w:t>
+      </w:r>
+      <w:r>
+        <w:rPr>
+          <w:rFonts w:ascii="Courier New" w:hAnsi="Courier New"/>
+          <w:color w:val="3F7F5F"/>
+          <w:sz w:val="24"/>
+        </w:rPr>
+        <w:t xml:space="preserve"> ICommonService,</w:t>
+      </w:r>
+      <w:r>
+        <w:rPr>
+          <w:rFonts w:ascii="Courier New" w:hAnsi="Courier New"/>
+          <w:color w:val="3F7F5F"/>
+          <w:sz w:val="24"/>
+          <w:u w:val="single"/>
+        </w:rPr>
+        <w:t>que</w:t>
+      </w:r>
+      <w:r>
+        <w:rPr>
+          <w:rFonts w:ascii="Courier New" w:hAnsi="Courier New"/>
+          <w:color w:val="3F7F5F"/>
+          <w:sz w:val="24"/>
+        </w:rPr>
+        <w:t xml:space="preserve"> </w:t>
+      </w:r>
+      <w:r>
+        <w:rPr>
+          <w:rFonts w:ascii="Courier New" w:hAnsi="Courier New"/>
+          <w:color w:val="3F7F5F"/>
+          <w:sz w:val="24"/>
+          <w:u w:val="single"/>
+        </w:rPr>
+        <w:t>como</w:t>
+      </w:r>
+      <w:r>
+        <w:rPr>
+          <w:rFonts w:ascii="Courier New" w:hAnsi="Courier New"/>
+          <w:color w:val="3F7F5F"/>
+          <w:sz w:val="24"/>
+        </w:rPr>
+        <w:t xml:space="preserve"> </w:t>
+      </w:r>
+      <w:r>
+        <w:rPr>
+          <w:rFonts w:ascii="Courier New" w:hAnsi="Courier New"/>
+          <w:color w:val="3F7F5F"/>
+          <w:sz w:val="24"/>
+          <w:u w:val="single"/>
+        </w:rPr>
+        <w:t>es</w:t>
+      </w:r>
+      <w:r>
+        <w:rPr>
+          <w:rFonts w:ascii="Courier New" w:hAnsi="Courier New"/>
+          <w:color w:val="3F7F5F"/>
+          <w:sz w:val="24"/>
+        </w:rPr>
+        <w:t xml:space="preserve"> </w:t>
+      </w:r>
+      <w:r>
+        <w:rPr>
+          <w:rFonts w:ascii="Courier New" w:hAnsi="Courier New"/>
+          <w:color w:val="3F7F5F"/>
+          <w:sz w:val="24"/>
+          <w:u w:val="single"/>
+        </w:rPr>
+        <w:t>generico</w:t>
+      </w:r>
+      <w:r>
+        <w:rPr>
+          <w:rFonts w:ascii="Courier New" w:hAnsi="Courier New"/>
+          <w:color w:val="3F7F5F"/>
+          <w:sz w:val="24"/>
+        </w:rPr>
+        <w:t xml:space="preserve"> </w:t>
+      </w:r>
+      <w:r>
+        <w:rPr>
+          <w:rFonts w:ascii="Courier New" w:hAnsi="Courier New"/>
+          <w:color w:val="3F7F5F"/>
+          <w:sz w:val="24"/>
+          <w:u w:val="single"/>
+        </w:rPr>
+        <w:t>tambien</w:t>
+      </w:r>
+      <w:r>
+        <w:rPr>
+          <w:rFonts w:ascii="Courier New" w:hAnsi="Courier New"/>
+          <w:color w:val="3F7F5F"/>
+          <w:sz w:val="24"/>
+        </w:rPr>
+        <w:t xml:space="preserve"> </w:t>
+      </w:r>
+      <w:r>
+        <w:rPr>
+          <w:rFonts w:ascii="Courier New" w:hAnsi="Courier New"/>
+          <w:color w:val="3F7F5F"/>
+          <w:sz w:val="24"/>
+          <w:u w:val="single"/>
+        </w:rPr>
+        <w:t>recibe</w:t>
+      </w:r>
+      <w:r>
+        <w:rPr>
+          <w:rFonts w:ascii="Courier New" w:hAnsi="Courier New"/>
+          <w:color w:val="3F7F5F"/>
+          <w:sz w:val="24"/>
+        </w:rPr>
+        <w:t xml:space="preserve"> </w:t>
+      </w:r>
+      <w:r>
+        <w:rPr>
+          <w:rFonts w:ascii="Courier New" w:hAnsi="Courier New"/>
+          <w:color w:val="3F7F5F"/>
+          <w:sz w:val="24"/>
+          <w:u w:val="single"/>
+        </w:rPr>
+        <w:t>una</w:t>
+      </w:r>
+    </w:p>
+    <w:p>
+      <w:pPr>
+        <w:pStyle w:val="Normal"/>
+        <w:ind w:hanging="0"/>
+        <w:jc w:val="left"/>
+        <w:rPr>
+          <w:rFonts w:ascii="Courier New" w:hAnsi="Courier New" w:eastAsia="NSimSun" w:cs="Arial"/>
+          <w:color w:val="000000"/>
+          <w:kern w:val="2"/>
+          <w:sz w:val="24"/>
+          <w:szCs w:val="24"/>
+          <w:u w:val="single"/>
+          <w:shd w:fill="E8F2FE" w:val="clear"/>
+          <w:lang w:val="es-ES" w:eastAsia="zh-CN" w:bidi="hi-IN"/>
+        </w:rPr>
+      </w:pPr>
+      <w:r>
+        <w:rPr>
+          <w:rFonts w:ascii="Courier New" w:hAnsi="Courier New"/>
+          <w:color w:val="3F7F5F"/>
+          <w:sz w:val="24"/>
+        </w:rPr>
+        <w:t>//</w:t>
+      </w:r>
+      <w:r>
+        <w:rPr>
+          <w:rFonts w:ascii="Courier New" w:hAnsi="Courier New"/>
+          <w:color w:val="3F7F5F"/>
+          <w:sz w:val="24"/>
+          <w:u w:val="single"/>
+        </w:rPr>
+        <w:t>entidad</w:t>
+      </w:r>
+      <w:r>
+        <w:rPr>
+          <w:rFonts w:ascii="Courier New" w:hAnsi="Courier New"/>
+          <w:color w:val="3F7F5F"/>
+          <w:sz w:val="24"/>
+        </w:rPr>
+        <w:t xml:space="preserve"> </w:t>
+      </w:r>
+      <w:r>
+        <w:rPr>
+          <w:rFonts w:ascii="Courier New" w:hAnsi="Courier New"/>
+          <w:color w:val="3F7F5F"/>
+          <w:sz w:val="24"/>
+          <w:u w:val="single"/>
+        </w:rPr>
+        <w:t>como</w:t>
+      </w:r>
+      <w:r>
+        <w:rPr>
+          <w:rFonts w:ascii="Courier New" w:hAnsi="Courier New"/>
+          <w:color w:val="3F7F5F"/>
+          <w:sz w:val="24"/>
+        </w:rPr>
+        <w:t xml:space="preserve"> </w:t>
+      </w:r>
+      <w:r>
+        <w:rPr>
+          <w:rFonts w:ascii="Courier New" w:hAnsi="Courier New"/>
+          <w:color w:val="3F7F5F"/>
+          <w:sz w:val="24"/>
+          <w:u w:val="single"/>
+        </w:rPr>
+        <w:t>parametro</w:t>
+      </w:r>
+      <w:r>
+        <w:rPr>
+          <w:rFonts w:ascii="Courier New" w:hAnsi="Courier New"/>
+          <w:color w:val="3F7F5F"/>
+          <w:sz w:val="24"/>
+        </w:rPr>
+        <w:t xml:space="preserve"> </w:t>
+      </w:r>
+      <w:r>
+        <w:rPr>
+          <w:rFonts w:ascii="Courier New" w:hAnsi="Courier New"/>
+          <w:color w:val="3F7F5F"/>
+          <w:sz w:val="24"/>
+          <w:u w:val="single"/>
+        </w:rPr>
+        <w:t>de</w:t>
+      </w:r>
+      <w:r>
+        <w:rPr>
+          <w:rFonts w:ascii="Courier New" w:hAnsi="Courier New"/>
+          <w:color w:val="3F7F5F"/>
+          <w:sz w:val="24"/>
+        </w:rPr>
+        <w:t xml:space="preserve"> </w:t>
+      </w:r>
+      <w:r>
+        <w:rPr>
+          <w:rFonts w:ascii="Courier New" w:hAnsi="Courier New"/>
+          <w:color w:val="3F7F5F"/>
+          <w:sz w:val="24"/>
+          <w:u w:val="single"/>
+        </w:rPr>
+        <w:t>entrada</w:t>
+      </w:r>
+    </w:p>
+    <w:p>
+      <w:pPr>
+        <w:pStyle w:val="Normal"/>
+        <w:ind w:hanging="0"/>
+        <w:jc w:val="left"/>
+        <w:rPr>
+          <w:rFonts w:ascii="Courier New" w:hAnsi="Courier New" w:eastAsia="NSimSun" w:cs="Arial"/>
+          <w:color w:val="000000"/>
+          <w:kern w:val="2"/>
+          <w:sz w:val="24"/>
+          <w:szCs w:val="24"/>
+          <w:u w:val="single"/>
+          <w:shd w:fill="E8F2FE" w:val="clear"/>
+          <w:lang w:val="es-ES" w:eastAsia="zh-CN" w:bidi="hi-IN"/>
+        </w:rPr>
+      </w:pPr>
+      <w:r>
+        <w:rPr>
+          <w:rFonts w:ascii="Courier New" w:hAnsi="Courier New"/>
+          <w:b/>
+          <w:color w:val="7F0055"/>
+          <w:sz w:val="24"/>
+        </w:rPr>
+        <w:t>public</w:t>
+      </w:r>
+      <w:r>
+        <w:rPr>
+          <w:rFonts w:ascii="Courier New" w:hAnsi="Courier New"/>
+          <w:color w:val="000000"/>
+          <w:sz w:val="24"/>
+        </w:rPr>
+        <w:t xml:space="preserve"> </w:t>
+      </w:r>
+      <w:r>
+        <w:rPr>
+          <w:rFonts w:ascii="Courier New" w:hAnsi="Courier New"/>
+          <w:b/>
+          <w:color w:val="7F0055"/>
+          <w:sz w:val="24"/>
+        </w:rPr>
+        <w:t>class</w:t>
+      </w:r>
+      <w:r>
+        <w:rPr>
+          <w:rFonts w:ascii="Courier New" w:hAnsi="Courier New"/>
+          <w:color w:val="000000"/>
+          <w:sz w:val="24"/>
+        </w:rPr>
+        <w:t xml:space="preserve"> CommonController&lt;E,S </w:t>
+      </w:r>
+      <w:r>
+        <w:rPr>
+          <w:rFonts w:ascii="Courier New" w:hAnsi="Courier New"/>
+          <w:b/>
+          <w:color w:val="7F0055"/>
+          <w:sz w:val="24"/>
+        </w:rPr>
+        <w:t>extends</w:t>
+      </w:r>
+      <w:r>
+        <w:rPr>
+          <w:rFonts w:ascii="Courier New" w:hAnsi="Courier New"/>
+          <w:color w:val="000000"/>
+          <w:sz w:val="24"/>
+        </w:rPr>
+        <w:t xml:space="preserve"> ICommonService&lt;E&gt;&gt; {</w:t>
+      </w:r>
+    </w:p>
+    <w:p>
+      <w:pPr>
+        <w:pStyle w:val="Normal"/>
+        <w:ind w:hanging="0"/>
+        <w:jc w:val="left"/>
+        <w:rPr>
+          <w:rFonts w:ascii="Courier New" w:hAnsi="Courier New" w:eastAsia="NSimSun" w:cs="Arial"/>
+          <w:color w:val="000000"/>
+          <w:kern w:val="2"/>
+          <w:sz w:val="24"/>
+          <w:szCs w:val="24"/>
+          <w:u w:val="single"/>
+          <w:shd w:fill="E8F2FE" w:val="clear"/>
+          <w:lang w:val="es-ES" w:eastAsia="zh-CN" w:bidi="hi-IN"/>
+        </w:rPr>
+      </w:pPr>
+      <w:r>
+        <w:rPr>
+          <w:rFonts w:ascii="Courier New" w:hAnsi="Courier New"/>
+          <w:sz w:val="24"/>
+        </w:rPr>
+      </w:r>
+    </w:p>
+    <w:p>
+      <w:pPr>
+        <w:pStyle w:val="Normal"/>
+        <w:ind w:hanging="0"/>
+        <w:jc w:val="left"/>
+        <w:rPr>
+          <w:rFonts w:ascii="Courier New" w:hAnsi="Courier New" w:eastAsia="NSimSun" w:cs="Arial"/>
+          <w:color w:val="000000"/>
+          <w:kern w:val="2"/>
+          <w:sz w:val="24"/>
+          <w:szCs w:val="24"/>
+          <w:u w:val="single"/>
+          <w:shd w:fill="E8F2FE" w:val="clear"/>
+          <w:lang w:val="es-ES" w:eastAsia="zh-CN" w:bidi="hi-IN"/>
+        </w:rPr>
+      </w:pPr>
+      <w:r>
+        <w:rPr>
+          <w:rFonts w:ascii="Courier New" w:hAnsi="Courier New"/>
+          <w:color w:val="000000"/>
+          <w:sz w:val="24"/>
+        </w:rPr>
+        <w:tab/>
+      </w:r>
+    </w:p>
+    <w:p>
+      <w:pPr>
+        <w:pStyle w:val="Normal"/>
+        <w:ind w:hanging="0"/>
+        <w:jc w:val="left"/>
+        <w:rPr>
+          <w:rFonts w:ascii="Courier New" w:hAnsi="Courier New" w:eastAsia="NSimSun" w:cs="Arial"/>
+          <w:color w:val="000000"/>
+          <w:kern w:val="2"/>
+          <w:sz w:val="24"/>
+          <w:szCs w:val="24"/>
+          <w:u w:val="single"/>
+          <w:shd w:fill="E8F2FE" w:val="clear"/>
+          <w:lang w:val="es-ES" w:eastAsia="zh-CN" w:bidi="hi-IN"/>
+        </w:rPr>
+      </w:pPr>
+      <w:r>
+        <w:rPr>
+          <w:rFonts w:ascii="Courier New" w:hAnsi="Courier New"/>
+          <w:color w:val="000000"/>
+          <w:sz w:val="24"/>
+        </w:rPr>
+        <w:tab/>
+      </w:r>
+      <w:r>
+        <w:rPr>
+          <w:rFonts w:ascii="Courier New" w:hAnsi="Courier New"/>
+          <w:color w:val="3F7F5F"/>
+          <w:sz w:val="24"/>
+        </w:rPr>
+        <w:t>//IMPORTANTE QUE SEA PROTECTED,NO PRIVATE PARA QUE PODAMOS USARLO EN LOS QUE HEREDAN ESTA CLASE GENERICA</w:t>
+      </w:r>
+    </w:p>
+    <w:p>
+      <w:pPr>
+        <w:pStyle w:val="Normal"/>
+        <w:ind w:hanging="0"/>
+        <w:jc w:val="left"/>
+        <w:rPr>
+          <w:rFonts w:ascii="Courier New" w:hAnsi="Courier New" w:eastAsia="NSimSun" w:cs="Arial"/>
+          <w:color w:val="000000"/>
+          <w:kern w:val="2"/>
+          <w:sz w:val="24"/>
+          <w:szCs w:val="24"/>
+          <w:u w:val="single"/>
+          <w:shd w:fill="E8F2FE" w:val="clear"/>
+          <w:lang w:val="es-ES" w:eastAsia="zh-CN" w:bidi="hi-IN"/>
+        </w:rPr>
+      </w:pPr>
+      <w:r>
+        <w:rPr>
+          <w:rFonts w:ascii="Courier New" w:hAnsi="Courier New"/>
+          <w:color w:val="000000"/>
+          <w:sz w:val="24"/>
+        </w:rPr>
+        <w:tab/>
+      </w:r>
+    </w:p>
+    <w:p>
+      <w:pPr>
+        <w:pStyle w:val="Normal"/>
+        <w:ind w:hanging="0"/>
+        <w:jc w:val="left"/>
+        <w:rPr>
+          <w:rFonts w:ascii="Courier New" w:hAnsi="Courier New" w:eastAsia="NSimSun" w:cs="Arial"/>
+          <w:color w:val="000000"/>
+          <w:kern w:val="2"/>
+          <w:sz w:val="24"/>
+          <w:szCs w:val="24"/>
+          <w:u w:val="single"/>
+          <w:shd w:fill="E8F2FE" w:val="clear"/>
+          <w:lang w:val="es-ES" w:eastAsia="zh-CN" w:bidi="hi-IN"/>
+        </w:rPr>
+      </w:pPr>
+      <w:r>
+        <w:rPr>
+          <w:rFonts w:ascii="Courier New" w:hAnsi="Courier New"/>
+          <w:color w:val="000000"/>
+          <w:sz w:val="24"/>
+        </w:rPr>
+        <w:tab/>
+      </w:r>
+      <w:r>
+        <w:rPr>
+          <w:rFonts w:ascii="Courier New" w:hAnsi="Courier New"/>
+          <w:color w:val="646464"/>
+          <w:sz w:val="24"/>
+        </w:rPr>
+        <w:t>@Autowired</w:t>
+      </w:r>
+    </w:p>
+    <w:p>
+      <w:pPr>
+        <w:pStyle w:val="Normal"/>
+        <w:bidi w:val="0"/>
+        <w:jc w:val="left"/>
+        <w:rPr>
+          <w:rFonts w:ascii="Courier New" w:hAnsi="Courier New" w:eastAsia="NSimSun" w:cs="Arial"/>
+          <w:color w:val="000000"/>
+          <w:kern w:val="2"/>
+          <w:sz w:val="24"/>
+          <w:szCs w:val="24"/>
+          <w:u w:val="single"/>
+          <w:shd w:fill="E8F2FE" w:val="clear"/>
+          <w:lang w:val="es-ES" w:eastAsia="zh-CN" w:bidi="hi-IN"/>
+        </w:rPr>
+      </w:pPr>
+      <w:r>
+        <w:rPr>
+          <w:rFonts w:ascii="Courier New" w:hAnsi="Courier New"/>
+          <w:color w:val="000000"/>
+          <w:sz w:val="24"/>
+        </w:rPr>
+        <w:tab/>
+      </w:r>
+      <w:r>
+        <w:rPr>
+          <w:rFonts w:ascii="Courier New" w:hAnsi="Courier New"/>
+          <w:b/>
+          <w:color w:val="7F0055"/>
+          <w:sz w:val="24"/>
+        </w:rPr>
+        <w:t>protected</w:t>
+      </w:r>
+      <w:r>
+        <w:rPr>
+          <w:rFonts w:ascii="Courier New" w:hAnsi="Courier New"/>
+          <w:color w:val="000000"/>
+          <w:sz w:val="24"/>
+        </w:rPr>
+        <w:t xml:space="preserve"> S </w:t>
+      </w:r>
+      <w:r>
+        <w:rPr>
+          <w:rFonts w:ascii="Courier New" w:hAnsi="Courier New"/>
+          <w:color w:val="0000C0"/>
+          <w:sz w:val="24"/>
+        </w:rPr>
+        <w:t>service</w:t>
+      </w:r>
+      <w:r>
+        <w:rPr>
+          <w:rFonts w:ascii="Courier New" w:hAnsi="Courier New"/>
+          <w:color w:val="000000"/>
+          <w:sz w:val="24"/>
+        </w:rPr>
+        <w:t>;</w:t>
+      </w:r>
+    </w:p>
+    <w:p>
+      <w:pPr>
+        <w:pStyle w:val="Normal"/>
+        <w:bidi w:val="0"/>
+        <w:jc w:val="left"/>
+        <w:rPr>
+          <w:rFonts w:ascii="Courier New" w:hAnsi="Courier New" w:eastAsia="NSimSun" w:cs="Arial"/>
+          <w:color w:val="000000"/>
+          <w:kern w:val="2"/>
+          <w:sz w:val="24"/>
+          <w:szCs w:val="24"/>
+          <w:u w:val="single"/>
+          <w:shd w:fill="E8F2FE" w:val="clear"/>
+          <w:lang w:val="es-ES" w:eastAsia="zh-CN" w:bidi="hi-IN"/>
+        </w:rPr>
+      </w:pPr>
+      <w:r>
+        <w:rPr/>
+      </w:r>
+    </w:p>
+    <w:p>
+      <w:pPr>
+        <w:pStyle w:val="Normal"/>
+        <w:bidi w:val="0"/>
+        <w:jc w:val="left"/>
+        <w:rPr>
+          <w:rFonts w:ascii="Courier New" w:hAnsi="Courier New" w:eastAsia="NSimSun" w:cs="Arial"/>
+          <w:color w:val="000000"/>
+          <w:kern w:val="2"/>
+          <w:sz w:val="24"/>
+          <w:szCs w:val="24"/>
+          <w:u w:val="single"/>
+          <w:shd w:fill="E8F2FE" w:val="clear"/>
+          <w:lang w:val="es-ES" w:eastAsia="zh-CN" w:bidi="hi-IN"/>
+        </w:rPr>
+      </w:pPr>
+      <w:r>
+        <w:rPr>
+          <w:rFonts w:eastAsia="NSimSun" w:cs="Arial" w:ascii="Courier New" w:hAnsi="Courier New"/>
+          <w:color w:val="000000"/>
+          <w:kern w:val="2"/>
+          <w:sz w:val="24"/>
+          <w:szCs w:val="24"/>
+          <w:shd w:fill="D4D4D4" w:val="clear"/>
+          <w:lang w:val="es-ES" w:eastAsia="zh-CN" w:bidi="hi-IN"/>
+        </w:rPr>
+        <w:t>En el controlador de Alumno  indicamos que hereda de CommonController y le pasamos el tipo,que es alumno y el servicio que es IalumnoService, que a su vez hereda de CommonService.</w:t>
+      </w:r>
+    </w:p>
+    <w:p>
+      <w:pPr>
+        <w:pStyle w:val="Normal"/>
+        <w:bidi w:val="0"/>
+        <w:jc w:val="left"/>
+        <w:rPr>
+          <w:rFonts w:ascii="Courier New" w:hAnsi="Courier New" w:eastAsia="NSimSun" w:cs="Arial"/>
+          <w:color w:val="000000"/>
+          <w:kern w:val="2"/>
+          <w:sz w:val="24"/>
+          <w:szCs w:val="24"/>
+          <w:u w:val="single"/>
+          <w:shd w:fill="E8F2FE" w:val="clear"/>
+          <w:lang w:val="es-ES" w:eastAsia="zh-CN" w:bidi="hi-IN"/>
+        </w:rPr>
+      </w:pPr>
+      <w:r>
+        <w:rPr>
+          <w:rFonts w:eastAsia="NSimSun" w:cs="Arial" w:ascii="Courier New" w:hAnsi="Courier New"/>
+          <w:color w:val="000000"/>
+          <w:kern w:val="2"/>
+          <w:sz w:val="24"/>
+          <w:szCs w:val="24"/>
+          <w:shd w:fill="D4D4D4" w:val="clear"/>
+          <w:lang w:val="es-ES" w:eastAsia="zh-CN" w:bidi="hi-IN"/>
+        </w:rPr>
+        <w:t xml:space="preserve">Como repositorio vamos a utilizar el que tiene CommonController, que se llama </w:t>
+      </w:r>
+      <w:r>
+        <w:rPr>
+          <w:rFonts w:eastAsia="NSimSun" w:cs="Arial" w:ascii="Courier New" w:hAnsi="Courier New"/>
+          <w:b/>
+          <w:color w:val="7F0055"/>
+          <w:kern w:val="2"/>
+          <w:sz w:val="24"/>
+          <w:szCs w:val="24"/>
+          <w:shd w:fill="E8F2FE" w:val="clear"/>
+          <w:lang w:val="es-ES" w:eastAsia="zh-CN" w:bidi="hi-IN"/>
+        </w:rPr>
+        <w:t>protected</w:t>
+      </w:r>
+      <w:r>
+        <w:rPr>
+          <w:rFonts w:ascii="Courier New" w:hAnsi="Courier New"/>
+          <w:color w:val="000000"/>
+          <w:sz w:val="24"/>
+          <w:shd w:fill="E8F2FE" w:val="clear"/>
+        </w:rPr>
+        <w:t xml:space="preserve"> S </w:t>
+      </w:r>
+      <w:r>
+        <w:rPr>
+          <w:rFonts w:ascii="Courier New" w:hAnsi="Courier New"/>
+          <w:color w:val="0000C0"/>
+          <w:sz w:val="24"/>
+          <w:shd w:fill="F0D8A8" w:val="clear"/>
+        </w:rPr>
+        <w:t>service</w:t>
+      </w:r>
+      <w:r>
+        <w:rPr>
+          <w:rFonts w:ascii="Courier New" w:hAnsi="Courier New"/>
+          <w:color w:val="000000"/>
+          <w:sz w:val="24"/>
+          <w:shd w:fill="E8F2FE" w:val="clear"/>
+        </w:rPr>
+        <w:t>;</w:t>
+      </w:r>
+      <w:r>
+        <w:rPr>
+          <w:rFonts w:eastAsia="NSimSun" w:cs="Arial" w:ascii="Courier New" w:hAnsi="Courier New"/>
+          <w:color w:val="000000"/>
+          <w:kern w:val="2"/>
+          <w:sz w:val="24"/>
+          <w:szCs w:val="24"/>
+          <w:shd w:fill="D4D4D4" w:val="clear"/>
+          <w:lang w:val="es-ES" w:eastAsia="zh-CN" w:bidi="hi-IN"/>
+        </w:rPr>
+        <w:t xml:space="preserve"> que es protegido y no privado para que podamos usarlo</w:t>
+      </w:r>
+    </w:p>
+    <w:p>
+      <w:pPr>
+        <w:pStyle w:val="Normal"/>
+        <w:bidi w:val="0"/>
+        <w:jc w:val="left"/>
+        <w:rPr>
+          <w:rFonts w:ascii="Courier New" w:hAnsi="Courier New" w:eastAsia="NSimSun" w:cs="Arial"/>
+          <w:color w:val="000000"/>
+          <w:kern w:val="2"/>
+          <w:sz w:val="24"/>
+          <w:szCs w:val="24"/>
+          <w:u w:val="single"/>
+          <w:shd w:fill="E8F2FE" w:val="clear"/>
+          <w:lang w:val="es-ES" w:eastAsia="zh-CN" w:bidi="hi-IN"/>
+        </w:rPr>
+      </w:pPr>
+      <w:r>
+        <w:rPr/>
+      </w:r>
+    </w:p>
+    <w:p>
+      <w:pPr>
+        <w:pStyle w:val="Normal"/>
+        <w:bidi w:val="0"/>
+        <w:jc w:val="left"/>
+        <w:rPr>
+          <w:rFonts w:ascii="Courier New" w:hAnsi="Courier New" w:eastAsia="NSimSun" w:cs="Arial"/>
+          <w:color w:val="000000"/>
+          <w:kern w:val="2"/>
+          <w:sz w:val="24"/>
+          <w:szCs w:val="24"/>
+          <w:u w:val="single"/>
+          <w:shd w:fill="E8F2FE" w:val="clear"/>
+          <w:lang w:val="es-ES" w:eastAsia="zh-CN" w:bidi="hi-IN"/>
+        </w:rPr>
+      </w:pPr>
+      <w:r>
+        <w:rPr>
+          <w:rFonts w:eastAsia="NSimSun" w:cs="Arial" w:ascii="Courier New" w:hAnsi="Courier New"/>
+          <w:b/>
+          <w:color w:val="7F0055"/>
+          <w:kern w:val="2"/>
+          <w:sz w:val="24"/>
+          <w:szCs w:val="24"/>
+          <w:shd w:fill="E8F2FE" w:val="clear"/>
+          <w:lang w:val="es-ES" w:eastAsia="zh-CN" w:bidi="hi-IN"/>
+        </w:rPr>
+        <w:t>public</w:t>
+      </w:r>
+      <w:r>
+        <w:rPr>
+          <w:rFonts w:ascii="Courier New" w:hAnsi="Courier New"/>
+          <w:color w:val="000000"/>
+          <w:sz w:val="24"/>
+          <w:shd w:fill="E8F2FE" w:val="clear"/>
+        </w:rPr>
+        <w:t xml:space="preserve"> </w:t>
+      </w:r>
+      <w:r>
+        <w:rPr>
+          <w:rFonts w:ascii="Courier New" w:hAnsi="Courier New"/>
+          <w:b/>
+          <w:color w:val="7F0055"/>
+          <w:sz w:val="24"/>
+          <w:shd w:fill="E8F2FE" w:val="clear"/>
+        </w:rPr>
+        <w:t>class</w:t>
+      </w:r>
+      <w:r>
+        <w:rPr>
+          <w:rFonts w:ascii="Courier New" w:hAnsi="Courier New"/>
+          <w:color w:val="000000"/>
+          <w:sz w:val="24"/>
+          <w:shd w:fill="E8F2FE" w:val="clear"/>
+        </w:rPr>
+        <w:t xml:space="preserve"> </w:t>
+      </w:r>
+      <w:r>
+        <w:rPr>
+          <w:rFonts w:ascii="Courier New" w:hAnsi="Courier New"/>
+          <w:color w:val="000000"/>
+          <w:sz w:val="24"/>
+          <w:shd w:fill="D4D4D4" w:val="clear"/>
+        </w:rPr>
+        <w:t>AlumnoController</w:t>
+      </w:r>
+      <w:r>
+        <w:rPr>
+          <w:rFonts w:ascii="Courier New" w:hAnsi="Courier New"/>
+          <w:color w:val="000000"/>
+          <w:sz w:val="24"/>
+          <w:shd w:fill="E8F2FE" w:val="clear"/>
+        </w:rPr>
+        <w:t xml:space="preserve"> </w:t>
+      </w:r>
+      <w:r>
+        <w:rPr>
+          <w:rFonts w:ascii="Courier New" w:hAnsi="Courier New"/>
+          <w:b/>
+          <w:color w:val="7F0055"/>
+          <w:sz w:val="24"/>
+          <w:shd w:fill="E8F2FE" w:val="clear"/>
+        </w:rPr>
+        <w:t xml:space="preserve">extends </w:t>
+      </w:r>
+      <w:r>
+        <w:rPr>
+          <w:rFonts w:ascii="Courier New" w:hAnsi="Courier New"/>
+          <w:color w:val="000000"/>
+          <w:sz w:val="24"/>
+          <w:shd w:fill="E8F2FE" w:val="clear"/>
+        </w:rPr>
+        <w:t>CommonController&lt;Alumno,IAlumnoService&gt;{</w:t>
+      </w:r>
+    </w:p>
+    <w:p>
+      <w:pPr>
+        <w:pStyle w:val="Normal"/>
+        <w:bidi w:val="0"/>
+        <w:jc w:val="left"/>
+        <w:rPr>
+          <w:rFonts w:ascii="Courier New" w:hAnsi="Courier New" w:eastAsia="NSimSun" w:cs="Arial"/>
+          <w:color w:val="000000"/>
+          <w:kern w:val="2"/>
+          <w:sz w:val="24"/>
+          <w:szCs w:val="24"/>
+          <w:u w:val="single"/>
+          <w:shd w:fill="E8F2FE" w:val="clear"/>
+          <w:lang w:val="es-ES" w:eastAsia="zh-CN" w:bidi="hi-IN"/>
+        </w:rPr>
+      </w:pPr>
+      <w:r>
+        <w:rPr/>
+      </w:r>
+    </w:p>
+    <w:p>
+      <w:pPr>
+        <w:pStyle w:val="Normal"/>
+        <w:bidi w:val="0"/>
+        <w:jc w:val="left"/>
+        <w:rPr>
+          <w:rFonts w:ascii="Courier New" w:hAnsi="Courier New" w:eastAsia="NSimSun" w:cs="Arial"/>
+          <w:color w:val="000000"/>
+          <w:kern w:val="2"/>
+          <w:sz w:val="24"/>
+          <w:szCs w:val="24"/>
+          <w:u w:val="single"/>
+          <w:shd w:fill="E8F2FE" w:val="clear"/>
+          <w:lang w:val="es-ES" w:eastAsia="zh-CN" w:bidi="hi-IN"/>
+        </w:rPr>
+      </w:pPr>
+      <w:r>
+        <w:rPr/>
+      </w:r>
+    </w:p>
+    <w:p>
+      <w:pPr>
+        <w:pStyle w:val="Normal"/>
+        <w:bidi w:val="0"/>
+        <w:jc w:val="left"/>
+        <w:rPr>
+          <w:rFonts w:ascii="Courier New" w:hAnsi="Courier New" w:eastAsia="NSimSun" w:cs="Arial"/>
+          <w:color w:val="000000"/>
+          <w:kern w:val="2"/>
+          <w:sz w:val="24"/>
+          <w:szCs w:val="24"/>
+          <w:u w:val="single"/>
+          <w:shd w:fill="E8F2FE" w:val="clear"/>
+          <w:lang w:val="es-ES" w:eastAsia="zh-CN" w:bidi="hi-IN"/>
+        </w:rPr>
+      </w:pPr>
+      <w:r>
+        <w:rPr/>
+      </w:r>
+    </w:p>
+    <w:p>
+      <w:pPr>
+        <w:pStyle w:val="Normal"/>
+        <w:bidi w:val="0"/>
+        <w:jc w:val="left"/>
+        <w:rPr>
+          <w:rFonts w:ascii="Courier New" w:hAnsi="Courier New" w:eastAsia="NSimSun" w:cs="Arial"/>
+          <w:color w:val="000000"/>
+          <w:kern w:val="2"/>
+          <w:sz w:val="24"/>
+          <w:szCs w:val="24"/>
+          <w:u w:val="single"/>
+          <w:shd w:fill="E8F2FE" w:val="clear"/>
+          <w:lang w:val="es-ES" w:eastAsia="zh-CN" w:bidi="hi-IN"/>
+        </w:rPr>
+      </w:pPr>
+      <w:r>
+        <w:rPr/>
       </w:r>
     </w:p>
     <w:sectPr>

</xml_diff>